<commit_message>
learn checkout -- file
</commit_message>
<xml_diff>
--- a/LearnGitNote.docx
+++ b/LearnGitNote.docx
@@ -12,105 +12,6 @@
             <wp:extent cx="5274310" cy="7484110"/>
             <wp:effectExtent l="0" t="0" r="2540" b="2540"/>
             <wp:docPr id="1" name="图片 1"/>
-            <wp:cNvGraphicFramePr>
-              <a:graphicFrameLocks xmlns:a="http://schemas.openxmlformats.org/drawingml/2006/main" noChangeAspect="1"/>
-            </wp:cNvGraphicFramePr>
-            <a:graphic xmlns:a="http://schemas.openxmlformats.org/drawingml/2006/main">
-              <a:graphicData uri="http://schemas.openxmlformats.org/drawingml/2006/picture">
-                <pic:pic xmlns:pic="http://schemas.openxmlformats.org/drawingml/2006/picture">
-                  <pic:nvPicPr>
-                    <pic:cNvPr id="1" name=""/>
-                    <pic:cNvPicPr/>
-                  </pic:nvPicPr>
-                  <pic:blipFill>
-                    <a:blip r:embed="rId4"/>
-                    <a:stretch>
-                      <a:fillRect/>
-                    </a:stretch>
-                  </pic:blipFill>
-                  <pic:spPr>
-                    <a:xfrm>
-                      <a:off x="0" y="0"/>
-                      <a:ext cx="5274310" cy="7484110"/>
-                    </a:xfrm>
-                    <a:prstGeom prst="rect">
-                      <a:avLst/>
-                    </a:prstGeom>
-                  </pic:spPr>
-                </pic:pic>
-              </a:graphicData>
-            </a:graphic>
-          </wp:inline>
-        </w:drawing>
-      </w:r>
-    </w:p>
-    <w:p>
-      <w:proofErr w:type="spellStart"/>
-      <w:r>
-        <w:t>G</w:t>
-      </w:r>
-      <w:r>
-        <w:rPr>
-          <w:rFonts w:hint="eastAsia"/>
-        </w:rPr>
-        <w:t>it</w:t>
-      </w:r>
-      <w:proofErr w:type="spellEnd"/>
-      <w:r>
-        <w:rPr>
-          <w:rFonts w:hint="eastAsia"/>
-        </w:rPr>
-        <w:t xml:space="preserve"> </w:t>
-      </w:r>
-      <w:r>
-        <w:t xml:space="preserve">status </w:t>
-      </w:r>
-      <w:r>
-        <w:rPr>
-          <w:rFonts w:hint="eastAsia"/>
-        </w:rPr>
-        <w:t>查看状态</w:t>
-      </w:r>
-    </w:p>
-    <w:p>
-      <w:proofErr w:type="spellStart"/>
-      <w:r>
-        <w:t>G</w:t>
-      </w:r>
-      <w:r>
-        <w:rPr>
-          <w:rFonts w:hint="eastAsia"/>
-        </w:rPr>
-        <w:t>it</w:t>
-      </w:r>
-      <w:proofErr w:type="spellEnd"/>
-      <w:r>
-        <w:rPr>
-          <w:rFonts w:hint="eastAsia"/>
-        </w:rPr>
-        <w:t xml:space="preserve"> </w:t>
-      </w:r>
-      <w:r>
-        <w:t>commit</w:t>
-      </w:r>
-      <w:r>
-        <w:rPr>
-          <w:rFonts w:hint="eastAsia"/>
-        </w:rPr>
-        <w:t>提交</w:t>
-      </w:r>
-    </w:p>
-    <w:p>
-      <w:r>
-        <w:rPr>
-          <w:noProof/>
-        </w:rPr>
-        <w:lastRenderedPageBreak/>
-        <w:drawing>
-          <wp:inline distT="0" distB="0" distL="0" distR="0" wp14:anchorId="29660ACE" wp14:editId="0B1BCAF9">
-            <wp:extent cx="5274310" cy="3655060"/>
-            <wp:effectExtent l="0" t="0" r="2540" b="2540"/>
-            <wp:docPr id="2" name="图片 2"/>
             <wp:cNvGraphicFramePr>
               <a:graphicFrameLocks xmlns:a="http://schemas.openxmlformats.org/drawingml/2006/main" noChangeAspect="1"/>
             </wp:cNvGraphicFramePr>
@@ -130,7 +31,7 @@
                   <pic:spPr>
                     <a:xfrm>
                       <a:off x="0" y="0"/>
-                      <a:ext cx="5274310" cy="3655060"/>
+                      <a:ext cx="5274310" cy="7484110"/>
                     </a:xfrm>
                     <a:prstGeom prst="rect">
                       <a:avLst/>
@@ -144,20 +45,72 @@
       </w:r>
     </w:p>
     <w:p>
-      <w:pPr>
+      <w:proofErr w:type="spellStart"/>
+      <w:r>
+        <w:t>G</w:t>
+      </w:r>
+      <w:r>
         <w:rPr>
           <w:rFonts w:hint="eastAsia"/>
         </w:rPr>
-      </w:pPr>
+        <w:t>it</w:t>
+      </w:r>
+      <w:proofErr w:type="spellEnd"/>
+      <w:r>
+        <w:rPr>
+          <w:rFonts w:hint="eastAsia"/>
+        </w:rPr>
+        <w:t xml:space="preserve"> </w:t>
+      </w:r>
+      <w:r>
+        <w:t xml:space="preserve">status </w:t>
+      </w:r>
+      <w:r>
+        <w:rPr>
+          <w:rFonts w:hint="eastAsia"/>
+        </w:rPr>
+        <w:t>查看状态</w:t>
+      </w:r>
+    </w:p>
+    <w:p>
+      <w:proofErr w:type="spellStart"/>
+      <w:r>
+        <w:t>G</w:t>
+      </w:r>
+      <w:r>
+        <w:rPr>
+          <w:rFonts w:hint="eastAsia"/>
+        </w:rPr>
+        <w:t>it</w:t>
+      </w:r>
+      <w:proofErr w:type="spellEnd"/>
+      <w:r>
+        <w:rPr>
+          <w:rFonts w:hint="eastAsia"/>
+        </w:rPr>
+        <w:t xml:space="preserve"> </w:t>
+      </w:r>
+      <w:r>
+        <w:t>commit</w:t>
+      </w:r>
+      <w:r>
+        <w:rPr>
+          <w:rFonts w:hint="eastAsia"/>
+        </w:rPr>
+        <w:t>提交</w:t>
+      </w:r>
+    </w:p>
+    <w:p>
       <w:r>
         <w:rPr>
           <w:noProof/>
         </w:rPr>
+        <w:lastRenderedPageBreak/>
         <w:drawing>
-          <wp:inline distT="0" distB="0" distL="0" distR="0" wp14:anchorId="4A56A299" wp14:editId="4217DCE4">
-            <wp:extent cx="4943475" cy="1704975"/>
-            <wp:effectExtent l="0" t="0" r="9525" b="9525"/>
-            <wp:docPr id="3" name="图片 3"/>
+          <wp:inline distT="0" distB="0" distL="0" distR="0" wp14:anchorId="29660ACE" wp14:editId="0B1BCAF9">
+            <wp:extent cx="5274310" cy="3655060"/>
+            <wp:effectExtent l="0" t="0" r="2540" b="2540"/>
+            <wp:docPr id="2" name="图片 2"/>
             <wp:cNvGraphicFramePr>
               <a:graphicFrameLocks xmlns:a="http://schemas.openxmlformats.org/drawingml/2006/main" noChangeAspect="1"/>
             </wp:cNvGraphicFramePr>
@@ -177,6 +130,48 @@
                   <pic:spPr>
                     <a:xfrm>
                       <a:off x="0" y="0"/>
+                      <a:ext cx="5274310" cy="3655060"/>
+                    </a:xfrm>
+                    <a:prstGeom prst="rect">
+                      <a:avLst/>
+                    </a:prstGeom>
+                  </pic:spPr>
+                </pic:pic>
+              </a:graphicData>
+            </a:graphic>
+          </wp:inline>
+        </w:drawing>
+      </w:r>
+    </w:p>
+    <w:p>
+      <w:r>
+        <w:rPr>
+          <w:noProof/>
+        </w:rPr>
+        <w:drawing>
+          <wp:inline distT="0" distB="0" distL="0" distR="0" wp14:anchorId="4A56A299" wp14:editId="4217DCE4">
+            <wp:extent cx="4943475" cy="1704975"/>
+            <wp:effectExtent l="0" t="0" r="9525" b="9525"/>
+            <wp:docPr id="3" name="图片 3"/>
+            <wp:cNvGraphicFramePr>
+              <a:graphicFrameLocks xmlns:a="http://schemas.openxmlformats.org/drawingml/2006/main" noChangeAspect="1"/>
+            </wp:cNvGraphicFramePr>
+            <a:graphic xmlns:a="http://schemas.openxmlformats.org/drawingml/2006/main">
+              <a:graphicData uri="http://schemas.openxmlformats.org/drawingml/2006/picture">
+                <pic:pic xmlns:pic="http://schemas.openxmlformats.org/drawingml/2006/picture">
+                  <pic:nvPicPr>
+                    <pic:cNvPr id="1" name=""/>
+                    <pic:cNvPicPr/>
+                  </pic:nvPicPr>
+                  <pic:blipFill>
+                    <a:blip r:embed="rId7"/>
+                    <a:stretch>
+                      <a:fillRect/>
+                    </a:stretch>
+                  </pic:blipFill>
+                  <pic:spPr>
+                    <a:xfrm>
+                      <a:off x="0" y="0"/>
                       <a:ext cx="4943475" cy="1704975"/>
                     </a:xfrm>
                     <a:prstGeom prst="rect">
@@ -189,6 +184,585 @@
           </wp:inline>
         </w:drawing>
       </w:r>
+    </w:p>
+    <w:p>
+      <w:pPr>
+        <w:pStyle w:val="a3"/>
+        <w:numPr>
+          <w:ilvl w:val="0"/>
+          <w:numId w:val="1"/>
+        </w:numPr>
+        <w:shd w:val="clear" w:color="auto" w:fill="FFFFFF"/>
+        <w:spacing w:before="0" w:beforeAutospacing="0" w:after="225" w:afterAutospacing="0"/>
+        <w:ind w:left="0"/>
+        <w:rPr>
+          <w:rFonts w:ascii="Helvetica" w:hAnsi="Helvetica" w:cs="Helvetica"/>
+          <w:color w:val="666666"/>
+          <w:sz w:val="21"/>
+          <w:szCs w:val="21"/>
+        </w:rPr>
+      </w:pPr>
+      <w:r>
+        <w:rPr>
+          <w:rStyle w:val="HTML"/>
+          <w:rFonts w:ascii="Consolas" w:hAnsi="Consolas"/>
+          <w:color w:val="DD0055"/>
+          <w:sz w:val="18"/>
+          <w:szCs w:val="18"/>
+          <w:bdr w:val="single" w:sz="6" w:space="0" w:color="DDDDDD" w:frame="1"/>
+          <w:shd w:val="clear" w:color="auto" w:fill="FAFAFA"/>
+        </w:rPr>
+        <w:t>HEAD</w:t>
+      </w:r>
+      <w:r>
+        <w:rPr>
+          <w:rFonts w:ascii="Helvetica" w:hAnsi="Helvetica" w:cs="Helvetica"/>
+          <w:color w:val="666666"/>
+          <w:sz w:val="21"/>
+          <w:szCs w:val="21"/>
+        </w:rPr>
+        <w:t>指向的版本就是当前版本，因此，</w:t>
+      </w:r>
+      <w:proofErr w:type="spellStart"/>
+      <w:r>
+        <w:rPr>
+          <w:rFonts w:ascii="Helvetica" w:hAnsi="Helvetica" w:cs="Helvetica"/>
+          <w:color w:val="666666"/>
+          <w:sz w:val="21"/>
+          <w:szCs w:val="21"/>
+        </w:rPr>
+        <w:t>Git</w:t>
+      </w:r>
+      <w:proofErr w:type="spellEnd"/>
+      <w:r>
+        <w:rPr>
+          <w:rFonts w:ascii="Helvetica" w:hAnsi="Helvetica" w:cs="Helvetica"/>
+          <w:color w:val="666666"/>
+          <w:sz w:val="21"/>
+          <w:szCs w:val="21"/>
+        </w:rPr>
+        <w:t>允许我们在版本的历史之间穿梭，使用命令</w:t>
+      </w:r>
+      <w:proofErr w:type="spellStart"/>
+      <w:r>
+        <w:rPr>
+          <w:rStyle w:val="HTML"/>
+          <w:rFonts w:ascii="Consolas" w:hAnsi="Consolas"/>
+          <w:color w:val="DD0055"/>
+          <w:sz w:val="18"/>
+          <w:szCs w:val="18"/>
+          <w:bdr w:val="single" w:sz="6" w:space="0" w:color="DDDDDD" w:frame="1"/>
+          <w:shd w:val="clear" w:color="auto" w:fill="FAFAFA"/>
+        </w:rPr>
+        <w:t>git</w:t>
+      </w:r>
+      <w:proofErr w:type="spellEnd"/>
+      <w:r>
+        <w:rPr>
+          <w:rStyle w:val="HTML"/>
+          <w:rFonts w:ascii="Consolas" w:hAnsi="Consolas"/>
+          <w:color w:val="DD0055"/>
+          <w:sz w:val="18"/>
+          <w:szCs w:val="18"/>
+          <w:bdr w:val="single" w:sz="6" w:space="0" w:color="DDDDDD" w:frame="1"/>
+          <w:shd w:val="clear" w:color="auto" w:fill="FAFAFA"/>
+        </w:rPr>
+        <w:t xml:space="preserve"> reset --hard </w:t>
+      </w:r>
+      <w:proofErr w:type="spellStart"/>
+      <w:r>
+        <w:rPr>
+          <w:rStyle w:val="HTML"/>
+          <w:rFonts w:ascii="Consolas" w:hAnsi="Consolas"/>
+          <w:color w:val="DD0055"/>
+          <w:sz w:val="18"/>
+          <w:szCs w:val="18"/>
+          <w:bdr w:val="single" w:sz="6" w:space="0" w:color="DDDDDD" w:frame="1"/>
+          <w:shd w:val="clear" w:color="auto" w:fill="FAFAFA"/>
+        </w:rPr>
+        <w:t>commit_id</w:t>
+      </w:r>
+      <w:proofErr w:type="spellEnd"/>
+      <w:r>
+        <w:rPr>
+          <w:rFonts w:ascii="Helvetica" w:hAnsi="Helvetica" w:cs="Helvetica"/>
+          <w:color w:val="666666"/>
+          <w:sz w:val="21"/>
+          <w:szCs w:val="21"/>
+        </w:rPr>
+        <w:t>。</w:t>
+      </w:r>
+    </w:p>
+    <w:p>
+      <w:pPr>
+        <w:pStyle w:val="a3"/>
+        <w:numPr>
+          <w:ilvl w:val="0"/>
+          <w:numId w:val="1"/>
+        </w:numPr>
+        <w:shd w:val="clear" w:color="auto" w:fill="FFFFFF"/>
+        <w:spacing w:before="0" w:beforeAutospacing="0" w:after="225" w:afterAutospacing="0"/>
+        <w:ind w:left="0"/>
+        <w:rPr>
+          <w:rFonts w:ascii="Helvetica" w:hAnsi="Helvetica" w:cs="Helvetica"/>
+          <w:color w:val="666666"/>
+          <w:sz w:val="21"/>
+          <w:szCs w:val="21"/>
+        </w:rPr>
+      </w:pPr>
+      <w:r>
+        <w:rPr>
+          <w:rFonts w:ascii="Helvetica" w:hAnsi="Helvetica" w:cs="Helvetica"/>
+          <w:color w:val="666666"/>
+          <w:sz w:val="21"/>
+          <w:szCs w:val="21"/>
+        </w:rPr>
+        <w:t>穿梭前，用</w:t>
+      </w:r>
+      <w:proofErr w:type="spellStart"/>
+      <w:r>
+        <w:rPr>
+          <w:rStyle w:val="HTML"/>
+          <w:rFonts w:ascii="Consolas" w:hAnsi="Consolas"/>
+          <w:color w:val="DD0055"/>
+          <w:sz w:val="18"/>
+          <w:szCs w:val="18"/>
+          <w:bdr w:val="single" w:sz="6" w:space="0" w:color="DDDDDD" w:frame="1"/>
+          <w:shd w:val="clear" w:color="auto" w:fill="FAFAFA"/>
+        </w:rPr>
+        <w:t>git</w:t>
+      </w:r>
+      <w:proofErr w:type="spellEnd"/>
+      <w:r>
+        <w:rPr>
+          <w:rStyle w:val="HTML"/>
+          <w:rFonts w:ascii="Consolas" w:hAnsi="Consolas"/>
+          <w:color w:val="DD0055"/>
+          <w:sz w:val="18"/>
+          <w:szCs w:val="18"/>
+          <w:bdr w:val="single" w:sz="6" w:space="0" w:color="DDDDDD" w:frame="1"/>
+          <w:shd w:val="clear" w:color="auto" w:fill="FAFAFA"/>
+        </w:rPr>
+        <w:t xml:space="preserve"> log</w:t>
+      </w:r>
+      <w:r>
+        <w:rPr>
+          <w:rFonts w:ascii="Helvetica" w:hAnsi="Helvetica" w:cs="Helvetica"/>
+          <w:color w:val="666666"/>
+          <w:sz w:val="21"/>
+          <w:szCs w:val="21"/>
+        </w:rPr>
+        <w:t>可以查看提交历史，以便确定要回退到哪个版本。</w:t>
+      </w:r>
+    </w:p>
+    <w:p>
+      <w:pPr>
+        <w:pStyle w:val="a3"/>
+        <w:numPr>
+          <w:ilvl w:val="0"/>
+          <w:numId w:val="1"/>
+        </w:numPr>
+        <w:shd w:val="clear" w:color="auto" w:fill="FFFFFF"/>
+        <w:spacing w:before="0" w:beforeAutospacing="0" w:after="225" w:afterAutospacing="0"/>
+        <w:ind w:left="0"/>
+        <w:rPr>
+          <w:rFonts w:ascii="Helvetica" w:hAnsi="Helvetica" w:cs="Helvetica"/>
+          <w:color w:val="666666"/>
+          <w:sz w:val="21"/>
+          <w:szCs w:val="21"/>
+        </w:rPr>
+      </w:pPr>
+      <w:r>
+        <w:rPr>
+          <w:rFonts w:ascii="Helvetica" w:hAnsi="Helvetica" w:cs="Helvetica"/>
+          <w:color w:val="666666"/>
+          <w:sz w:val="21"/>
+          <w:szCs w:val="21"/>
+        </w:rPr>
+        <w:t>要重返未来，用</w:t>
+      </w:r>
+      <w:proofErr w:type="spellStart"/>
+      <w:r>
+        <w:rPr>
+          <w:rStyle w:val="HTML"/>
+          <w:rFonts w:ascii="Consolas" w:hAnsi="Consolas"/>
+          <w:color w:val="DD0055"/>
+          <w:sz w:val="18"/>
+          <w:szCs w:val="18"/>
+          <w:bdr w:val="single" w:sz="6" w:space="0" w:color="DDDDDD" w:frame="1"/>
+          <w:shd w:val="clear" w:color="auto" w:fill="FAFAFA"/>
+        </w:rPr>
+        <w:t>git</w:t>
+      </w:r>
+      <w:proofErr w:type="spellEnd"/>
+      <w:r>
+        <w:rPr>
+          <w:rStyle w:val="HTML"/>
+          <w:rFonts w:ascii="Consolas" w:hAnsi="Consolas"/>
+          <w:color w:val="DD0055"/>
+          <w:sz w:val="18"/>
+          <w:szCs w:val="18"/>
+          <w:bdr w:val="single" w:sz="6" w:space="0" w:color="DDDDDD" w:frame="1"/>
+          <w:shd w:val="clear" w:color="auto" w:fill="FAFAFA"/>
+        </w:rPr>
+        <w:t xml:space="preserve"> </w:t>
+      </w:r>
+      <w:proofErr w:type="spellStart"/>
+      <w:r>
+        <w:rPr>
+          <w:rStyle w:val="HTML"/>
+          <w:rFonts w:ascii="Consolas" w:hAnsi="Consolas"/>
+          <w:color w:val="DD0055"/>
+          <w:sz w:val="18"/>
+          <w:szCs w:val="18"/>
+          <w:bdr w:val="single" w:sz="6" w:space="0" w:color="DDDDDD" w:frame="1"/>
+          <w:shd w:val="clear" w:color="auto" w:fill="FAFAFA"/>
+        </w:rPr>
+        <w:t>reflog</w:t>
+      </w:r>
+      <w:proofErr w:type="spellEnd"/>
+      <w:r>
+        <w:rPr>
+          <w:rFonts w:ascii="Helvetica" w:hAnsi="Helvetica" w:cs="Helvetica"/>
+          <w:color w:val="666666"/>
+          <w:sz w:val="21"/>
+          <w:szCs w:val="21"/>
+        </w:rPr>
+        <w:t>查看命令历史，以便确定要回到未来的哪个版本。</w:t>
+      </w:r>
+    </w:p>
+    <w:p/>
+    <w:p>
+      <w:pPr>
+        <w:rPr>
+          <w:rFonts w:ascii="Helvetica" w:hAnsi="Helvetica" w:cs="Helvetica"/>
+          <w:color w:val="666666"/>
+          <w:szCs w:val="21"/>
+          <w:shd w:val="clear" w:color="auto" w:fill="FFFFFF"/>
+        </w:rPr>
+      </w:pPr>
+      <w:r>
+        <w:rPr>
+          <w:rFonts w:ascii="Helvetica" w:hAnsi="Helvetica" w:cs="Helvetica"/>
+          <w:color w:val="666666"/>
+          <w:szCs w:val="21"/>
+          <w:shd w:val="clear" w:color="auto" w:fill="FFFFFF"/>
+        </w:rPr>
+        <w:t>所以，</w:t>
+      </w:r>
+      <w:proofErr w:type="spellStart"/>
+      <w:r>
+        <w:rPr>
+          <w:rStyle w:val="HTML"/>
+          <w:rFonts w:ascii="Consolas" w:hAnsi="Consolas"/>
+          <w:color w:val="DD0055"/>
+          <w:sz w:val="18"/>
+          <w:szCs w:val="18"/>
+          <w:bdr w:val="single" w:sz="6" w:space="0" w:color="DDDDDD" w:frame="1"/>
+          <w:shd w:val="clear" w:color="auto" w:fill="FAFAFA"/>
+        </w:rPr>
+        <w:t>git</w:t>
+      </w:r>
+      <w:proofErr w:type="spellEnd"/>
+      <w:r>
+        <w:rPr>
+          <w:rStyle w:val="HTML"/>
+          <w:rFonts w:ascii="Consolas" w:hAnsi="Consolas"/>
+          <w:color w:val="DD0055"/>
+          <w:sz w:val="18"/>
+          <w:szCs w:val="18"/>
+          <w:bdr w:val="single" w:sz="6" w:space="0" w:color="DDDDDD" w:frame="1"/>
+          <w:shd w:val="clear" w:color="auto" w:fill="FAFAFA"/>
+        </w:rPr>
+        <w:t xml:space="preserve"> add</w:t>
+      </w:r>
+      <w:r>
+        <w:rPr>
+          <w:rFonts w:ascii="Helvetica" w:hAnsi="Helvetica" w:cs="Helvetica"/>
+          <w:color w:val="666666"/>
+          <w:szCs w:val="21"/>
+          <w:shd w:val="clear" w:color="auto" w:fill="FFFFFF"/>
+        </w:rPr>
+        <w:t>命令实际上就是把要提交的所有修改放到暂存区（</w:t>
+      </w:r>
+      <w:r>
+        <w:rPr>
+          <w:rFonts w:ascii="Helvetica" w:hAnsi="Helvetica" w:cs="Helvetica"/>
+          <w:color w:val="666666"/>
+          <w:szCs w:val="21"/>
+          <w:shd w:val="clear" w:color="auto" w:fill="FFFFFF"/>
+        </w:rPr>
+        <w:t>Stage</w:t>
+      </w:r>
+      <w:r>
+        <w:rPr>
+          <w:rFonts w:ascii="Helvetica" w:hAnsi="Helvetica" w:cs="Helvetica"/>
+          <w:color w:val="666666"/>
+          <w:szCs w:val="21"/>
+          <w:shd w:val="clear" w:color="auto" w:fill="FFFFFF"/>
+        </w:rPr>
+        <w:t>），然后，执行</w:t>
+      </w:r>
+      <w:proofErr w:type="spellStart"/>
+      <w:r>
+        <w:rPr>
+          <w:rStyle w:val="HTML"/>
+          <w:rFonts w:ascii="Consolas" w:hAnsi="Consolas"/>
+          <w:color w:val="DD0055"/>
+          <w:sz w:val="18"/>
+          <w:szCs w:val="18"/>
+          <w:bdr w:val="single" w:sz="6" w:space="0" w:color="DDDDDD" w:frame="1"/>
+          <w:shd w:val="clear" w:color="auto" w:fill="FAFAFA"/>
+        </w:rPr>
+        <w:t>git</w:t>
+      </w:r>
+      <w:proofErr w:type="spellEnd"/>
+      <w:r>
+        <w:rPr>
+          <w:rStyle w:val="HTML"/>
+          <w:rFonts w:ascii="Consolas" w:hAnsi="Consolas"/>
+          <w:color w:val="DD0055"/>
+          <w:sz w:val="18"/>
+          <w:szCs w:val="18"/>
+          <w:bdr w:val="single" w:sz="6" w:space="0" w:color="DDDDDD" w:frame="1"/>
+          <w:shd w:val="clear" w:color="auto" w:fill="FAFAFA"/>
+        </w:rPr>
+        <w:t xml:space="preserve"> commit</w:t>
+      </w:r>
+      <w:r>
+        <w:rPr>
+          <w:rFonts w:ascii="Helvetica" w:hAnsi="Helvetica" w:cs="Helvetica"/>
+          <w:color w:val="666666"/>
+          <w:szCs w:val="21"/>
+          <w:shd w:val="clear" w:color="auto" w:fill="FFFFFF"/>
+        </w:rPr>
+        <w:t>就可以一次性把暂存区的所有修改提交到分支。</w:t>
+      </w:r>
+    </w:p>
+    <w:p>
+      <w:r>
+        <w:rPr>
+          <w:noProof/>
+        </w:rPr>
+        <w:lastRenderedPageBreak/>
+        <w:drawing>
+          <wp:inline distT="0" distB="0" distL="0" distR="0" wp14:anchorId="4FBDF132" wp14:editId="0498EC90">
+            <wp:extent cx="4619625" cy="2371725"/>
+            <wp:effectExtent l="0" t="0" r="9525" b="9525"/>
+            <wp:docPr id="4" name="图片 4"/>
+            <wp:cNvGraphicFramePr>
+              <a:graphicFrameLocks xmlns:a="http://schemas.openxmlformats.org/drawingml/2006/main" noChangeAspect="1"/>
+            </wp:cNvGraphicFramePr>
+            <a:graphic xmlns:a="http://schemas.openxmlformats.org/drawingml/2006/main">
+              <a:graphicData uri="http://schemas.openxmlformats.org/drawingml/2006/picture">
+                <pic:pic xmlns:pic="http://schemas.openxmlformats.org/drawingml/2006/picture">
+                  <pic:nvPicPr>
+                    <pic:cNvPr id="1" name=""/>
+                    <pic:cNvPicPr/>
+                  </pic:nvPicPr>
+                  <pic:blipFill>
+                    <a:blip r:embed="rId8"/>
+                    <a:stretch>
+                      <a:fillRect/>
+                    </a:stretch>
+                  </pic:blipFill>
+                  <pic:spPr>
+                    <a:xfrm>
+                      <a:off x="0" y="0"/>
+                      <a:ext cx="4619625" cy="2371725"/>
+                    </a:xfrm>
+                    <a:prstGeom prst="rect">
+                      <a:avLst/>
+                    </a:prstGeom>
+                  </pic:spPr>
+                </pic:pic>
+              </a:graphicData>
+            </a:graphic>
+          </wp:inline>
+        </w:drawing>
+      </w:r>
+    </w:p>
+    <w:p>
+      <w:pPr>
+        <w:rPr>
+          <w:rFonts w:ascii="Helvetica" w:hAnsi="Helvetica" w:cs="Helvetica"/>
+          <w:color w:val="666666"/>
+          <w:szCs w:val="21"/>
+          <w:shd w:val="clear" w:color="auto" w:fill="FFFFFF"/>
+        </w:rPr>
+      </w:pPr>
+      <w:r>
+        <w:rPr>
+          <w:rFonts w:ascii="Helvetica" w:hAnsi="Helvetica" w:cs="Helvetica"/>
+          <w:color w:val="666666"/>
+          <w:szCs w:val="21"/>
+          <w:shd w:val="clear" w:color="auto" w:fill="FFFFFF"/>
+        </w:rPr>
+        <w:t>现在，你又理解了</w:t>
+      </w:r>
+      <w:proofErr w:type="spellStart"/>
+      <w:r>
+        <w:rPr>
+          <w:rFonts w:ascii="Helvetica" w:hAnsi="Helvetica" w:cs="Helvetica"/>
+          <w:color w:val="666666"/>
+          <w:szCs w:val="21"/>
+          <w:shd w:val="clear" w:color="auto" w:fill="FFFFFF"/>
+        </w:rPr>
+        <w:t>Git</w:t>
+      </w:r>
+      <w:proofErr w:type="spellEnd"/>
+      <w:r>
+        <w:rPr>
+          <w:rFonts w:ascii="Helvetica" w:hAnsi="Helvetica" w:cs="Helvetica"/>
+          <w:color w:val="666666"/>
+          <w:szCs w:val="21"/>
+          <w:shd w:val="clear" w:color="auto" w:fill="FFFFFF"/>
+        </w:rPr>
+        <w:t>是如何跟踪修改的，每次修改，如果不</w:t>
+      </w:r>
+      <w:r>
+        <w:rPr>
+          <w:rStyle w:val="HTML"/>
+          <w:rFonts w:ascii="Consolas" w:hAnsi="Consolas"/>
+          <w:color w:val="DD0055"/>
+          <w:sz w:val="18"/>
+          <w:szCs w:val="18"/>
+          <w:bdr w:val="single" w:sz="6" w:space="0" w:color="DDDDDD" w:frame="1"/>
+          <w:shd w:val="clear" w:color="auto" w:fill="FAFAFA"/>
+        </w:rPr>
+        <w:t>add</w:t>
+      </w:r>
+      <w:r>
+        <w:rPr>
+          <w:rFonts w:ascii="Helvetica" w:hAnsi="Helvetica" w:cs="Helvetica"/>
+          <w:color w:val="666666"/>
+          <w:szCs w:val="21"/>
+          <w:shd w:val="clear" w:color="auto" w:fill="FFFFFF"/>
+        </w:rPr>
+        <w:t>到暂存区，那就不会加入到</w:t>
+      </w:r>
+      <w:r>
+        <w:rPr>
+          <w:rStyle w:val="HTML"/>
+          <w:rFonts w:ascii="Consolas" w:hAnsi="Consolas"/>
+          <w:color w:val="DD0055"/>
+          <w:sz w:val="18"/>
+          <w:szCs w:val="18"/>
+          <w:bdr w:val="single" w:sz="6" w:space="0" w:color="DDDDDD" w:frame="1"/>
+          <w:shd w:val="clear" w:color="auto" w:fill="FAFAFA"/>
+        </w:rPr>
+        <w:t>commit</w:t>
+      </w:r>
+      <w:r>
+        <w:rPr>
+          <w:rFonts w:ascii="Helvetica" w:hAnsi="Helvetica" w:cs="Helvetica"/>
+          <w:color w:val="666666"/>
+          <w:szCs w:val="21"/>
+          <w:shd w:val="clear" w:color="auto" w:fill="FFFFFF"/>
+        </w:rPr>
+        <w:t>中。</w:t>
+      </w:r>
+    </w:p>
+    <w:p>
+      <w:pPr>
+        <w:rPr>
+          <w:rFonts w:ascii="Helvetica" w:hAnsi="Helvetica" w:cs="Helvetica"/>
+          <w:color w:val="666666"/>
+          <w:szCs w:val="21"/>
+          <w:shd w:val="clear" w:color="auto" w:fill="FFFFFF"/>
+        </w:rPr>
+      </w:pPr>
+      <w:proofErr w:type="spellStart"/>
+      <w:r>
+        <w:rPr>
+          <w:rStyle w:val="HTML"/>
+          <w:rFonts w:ascii="Consolas" w:hAnsi="Consolas"/>
+          <w:color w:val="DD0055"/>
+          <w:sz w:val="18"/>
+          <w:szCs w:val="18"/>
+          <w:bdr w:val="single" w:sz="6" w:space="0" w:color="DDDDDD" w:frame="1"/>
+          <w:shd w:val="clear" w:color="auto" w:fill="FAFAFA"/>
+        </w:rPr>
+        <w:t>git</w:t>
+      </w:r>
+      <w:proofErr w:type="spellEnd"/>
+      <w:r>
+        <w:rPr>
+          <w:rStyle w:val="HTML"/>
+          <w:rFonts w:ascii="Consolas" w:hAnsi="Consolas"/>
+          <w:color w:val="DD0055"/>
+          <w:sz w:val="18"/>
+          <w:szCs w:val="18"/>
+          <w:bdr w:val="single" w:sz="6" w:space="0" w:color="DDDDDD" w:frame="1"/>
+          <w:shd w:val="clear" w:color="auto" w:fill="FAFAFA"/>
+        </w:rPr>
+        <w:t xml:space="preserve"> checkout -- file</w:t>
+      </w:r>
+      <w:r>
+        <w:rPr>
+          <w:rFonts w:ascii="Helvetica" w:hAnsi="Helvetica" w:cs="Helvetica"/>
+          <w:color w:val="666666"/>
+          <w:szCs w:val="21"/>
+          <w:shd w:val="clear" w:color="auto" w:fill="FFFFFF"/>
+        </w:rPr>
+        <w:t>可以丢弃工作区的修改</w:t>
+      </w:r>
+      <w:r>
+        <w:rPr>
+          <w:rFonts w:ascii="Helvetica" w:hAnsi="Helvetica" w:cs="Helvetica" w:hint="eastAsia"/>
+          <w:color w:val="666666"/>
+          <w:szCs w:val="21"/>
+          <w:shd w:val="clear" w:color="auto" w:fill="FFFFFF"/>
+        </w:rPr>
+        <w:t>。</w:t>
+      </w:r>
+    </w:p>
+    <w:p>
+      <w:pPr>
+        <w:rPr>
+          <w:rFonts w:hint="eastAsia"/>
+        </w:rPr>
+      </w:pPr>
+      <w:r>
+        <w:rPr>
+          <w:noProof/>
+        </w:rPr>
+        <w:drawing>
+          <wp:inline distT="0" distB="0" distL="0" distR="0" wp14:anchorId="4FC26F25" wp14:editId="2A829B42">
+            <wp:extent cx="3219450" cy="1162050"/>
+            <wp:effectExtent l="0" t="0" r="0" b="0"/>
+            <wp:docPr id="5" name="图片 5"/>
+            <wp:cNvGraphicFramePr>
+              <a:graphicFrameLocks xmlns:a="http://schemas.openxmlformats.org/drawingml/2006/main" noChangeAspect="1"/>
+            </wp:cNvGraphicFramePr>
+            <a:graphic xmlns:a="http://schemas.openxmlformats.org/drawingml/2006/main">
+              <a:graphicData uri="http://schemas.openxmlformats.org/drawingml/2006/picture">
+                <pic:pic xmlns:pic="http://schemas.openxmlformats.org/drawingml/2006/picture">
+                  <pic:nvPicPr>
+                    <pic:cNvPr id="1" name=""/>
+                    <pic:cNvPicPr/>
+                  </pic:nvPicPr>
+                  <pic:blipFill>
+                    <a:blip r:embed="rId9"/>
+                    <a:stretch>
+                      <a:fillRect/>
+                    </a:stretch>
+                  </pic:blipFill>
+                  <pic:spPr>
+                    <a:xfrm>
+                      <a:off x="0" y="0"/>
+                      <a:ext cx="3219450" cy="1162050"/>
+                    </a:xfrm>
+                    <a:prstGeom prst="rect">
+                      <a:avLst/>
+                    </a:prstGeom>
+                  </pic:spPr>
+                </pic:pic>
+              </a:graphicData>
+            </a:graphic>
+          </wp:inline>
+        </w:drawing>
+      </w:r>
       <w:bookmarkStart w:id="0" w:name="_GoBack"/>
       <w:bookmarkEnd w:id="0"/>
     </w:p>
@@ -200,6 +774,163 @@
     </w:sectPr>
   </w:body>
 </w:document>
+</file>
+
+<file path=word/numbering.xml><?xml version="1.0" encoding="utf-8"?>
+<w:numbering xmlns:wpc="http://schemas.microsoft.com/office/word/2010/wordprocessingCanvas" xmlns:cx="http://schemas.microsoft.com/office/drawing/2014/chartex" xmlns:cx1="http://schemas.microsoft.com/office/drawing/2015/9/8/chartex" xmlns:cx2="http://schemas.microsoft.com/office/drawing/2015/10/21/chartex" xmlns:cx3="http://schemas.microsoft.com/office/drawing/2016/5/9/chartex" xmlns:cx4="http://schemas.microsoft.com/office/drawing/2016/5/10/chartex" xmlns:cx5="http://schemas.microsoft.com/office/drawing/2016/5/11/chartex" xmlns:cx6="http://schemas.microsoft.com/office/drawing/2016/5/12/chartex" xmlns:cx7="http://schemas.microsoft.com/office/drawing/2016/5/13/chartex" xmlns:cx8="http://schemas.microsoft.com/office/drawing/2016/5/14/chartex" xmlns:mc="http://schemas.openxmlformats.org/markup-compatibility/2006" xmlns:o="urn:schemas-microsoft-com:office:office" xmlns:r="http://schemas.openxmlformats.org/officeDocument/2006/relationships" xmlns:m="http://schemas.openxmlformats.org/officeDocument/2006/math" xmlns:v="urn:schemas-microsoft-com:vml" xmlns:wp14="http://schemas.microsoft.com/office/word/2010/wordprocessingDrawing" xmlns:wp="http://schemas.openxmlformats.org/drawingml/2006/wordprocessingDrawing" xmlns:w10="urn:schemas-microsoft-com:office:word" xmlns:w="http://schemas.openxmlformats.org/wordprocessingml/2006/main" xmlns:w14="http://schemas.microsoft.com/office/word/2010/wordml" xmlns:w15="http://schemas.microsoft.com/office/word/2012/wordml" xmlns:w16se="http://schemas.microsoft.com/office/word/2015/wordml/symex" xmlns:wpg="http://schemas.microsoft.com/office/word/2010/wordprocessingGroup" xmlns:wpi="http://schemas.microsoft.com/office/word/2010/wordprocessingInk" xmlns:wne="http://schemas.microsoft.com/office/word/2006/wordml" xmlns:wps="http://schemas.microsoft.com/office/word/2010/wordprocessingShape" mc:Ignorable="w14 w15 w16se wp14">
+  <w:abstractNum w:abstractNumId="0" w15:restartNumberingAfterBreak="0">
+    <w:nsid w:val="0B7B15C5"/>
+    <w:multiLevelType w:val="multilevel"/>
+    <w:tmpl w:val="C47EA20E"/>
+    <w:lvl w:ilvl="0">
+      <w:start w:val="1"/>
+      <w:numFmt w:val="bullet"/>
+      <w:lvlText w:val=""/>
+      <w:lvlJc w:val="left"/>
+      <w:pPr>
+        <w:tabs>
+          <w:tab w:val="num" w:pos="720"/>
+        </w:tabs>
+        <w:ind w:left="720" w:hanging="360"/>
+      </w:pPr>
+      <w:rPr>
+        <w:rFonts w:ascii="Symbol" w:hAnsi="Symbol" w:hint="default"/>
+        <w:sz w:val="20"/>
+      </w:rPr>
+    </w:lvl>
+    <w:lvl w:ilvl="1" w:tentative="1">
+      <w:start w:val="1"/>
+      <w:numFmt w:val="bullet"/>
+      <w:lvlText w:val="o"/>
+      <w:lvlJc w:val="left"/>
+      <w:pPr>
+        <w:tabs>
+          <w:tab w:val="num" w:pos="1440"/>
+        </w:tabs>
+        <w:ind w:left="1440" w:hanging="360"/>
+      </w:pPr>
+      <w:rPr>
+        <w:rFonts w:ascii="Courier New" w:hAnsi="Courier New" w:hint="default"/>
+        <w:sz w:val="20"/>
+      </w:rPr>
+    </w:lvl>
+    <w:lvl w:ilvl="2" w:tentative="1">
+      <w:start w:val="1"/>
+      <w:numFmt w:val="bullet"/>
+      <w:lvlText w:val=""/>
+      <w:lvlJc w:val="left"/>
+      <w:pPr>
+        <w:tabs>
+          <w:tab w:val="num" w:pos="2160"/>
+        </w:tabs>
+        <w:ind w:left="2160" w:hanging="360"/>
+      </w:pPr>
+      <w:rPr>
+        <w:rFonts w:ascii="Wingdings" w:hAnsi="Wingdings" w:hint="default"/>
+        <w:sz w:val="20"/>
+      </w:rPr>
+    </w:lvl>
+    <w:lvl w:ilvl="3" w:tentative="1">
+      <w:start w:val="1"/>
+      <w:numFmt w:val="bullet"/>
+      <w:lvlText w:val=""/>
+      <w:lvlJc w:val="left"/>
+      <w:pPr>
+        <w:tabs>
+          <w:tab w:val="num" w:pos="2880"/>
+        </w:tabs>
+        <w:ind w:left="2880" w:hanging="360"/>
+      </w:pPr>
+      <w:rPr>
+        <w:rFonts w:ascii="Wingdings" w:hAnsi="Wingdings" w:hint="default"/>
+        <w:sz w:val="20"/>
+      </w:rPr>
+    </w:lvl>
+    <w:lvl w:ilvl="4" w:tentative="1">
+      <w:start w:val="1"/>
+      <w:numFmt w:val="bullet"/>
+      <w:lvlText w:val=""/>
+      <w:lvlJc w:val="left"/>
+      <w:pPr>
+        <w:tabs>
+          <w:tab w:val="num" w:pos="3600"/>
+        </w:tabs>
+        <w:ind w:left="3600" w:hanging="360"/>
+      </w:pPr>
+      <w:rPr>
+        <w:rFonts w:ascii="Wingdings" w:hAnsi="Wingdings" w:hint="default"/>
+        <w:sz w:val="20"/>
+      </w:rPr>
+    </w:lvl>
+    <w:lvl w:ilvl="5" w:tentative="1">
+      <w:start w:val="1"/>
+      <w:numFmt w:val="bullet"/>
+      <w:lvlText w:val=""/>
+      <w:lvlJc w:val="left"/>
+      <w:pPr>
+        <w:tabs>
+          <w:tab w:val="num" w:pos="4320"/>
+        </w:tabs>
+        <w:ind w:left="4320" w:hanging="360"/>
+      </w:pPr>
+      <w:rPr>
+        <w:rFonts w:ascii="Wingdings" w:hAnsi="Wingdings" w:hint="default"/>
+        <w:sz w:val="20"/>
+      </w:rPr>
+    </w:lvl>
+    <w:lvl w:ilvl="6" w:tentative="1">
+      <w:start w:val="1"/>
+      <w:numFmt w:val="bullet"/>
+      <w:lvlText w:val=""/>
+      <w:lvlJc w:val="left"/>
+      <w:pPr>
+        <w:tabs>
+          <w:tab w:val="num" w:pos="5040"/>
+        </w:tabs>
+        <w:ind w:left="5040" w:hanging="360"/>
+      </w:pPr>
+      <w:rPr>
+        <w:rFonts w:ascii="Wingdings" w:hAnsi="Wingdings" w:hint="default"/>
+        <w:sz w:val="20"/>
+      </w:rPr>
+    </w:lvl>
+    <w:lvl w:ilvl="7" w:tentative="1">
+      <w:start w:val="1"/>
+      <w:numFmt w:val="bullet"/>
+      <w:lvlText w:val=""/>
+      <w:lvlJc w:val="left"/>
+      <w:pPr>
+        <w:tabs>
+          <w:tab w:val="num" w:pos="5760"/>
+        </w:tabs>
+        <w:ind w:left="5760" w:hanging="360"/>
+      </w:pPr>
+      <w:rPr>
+        <w:rFonts w:ascii="Wingdings" w:hAnsi="Wingdings" w:hint="default"/>
+        <w:sz w:val="20"/>
+      </w:rPr>
+    </w:lvl>
+    <w:lvl w:ilvl="8" w:tentative="1">
+      <w:start w:val="1"/>
+      <w:numFmt w:val="bullet"/>
+      <w:lvlText w:val=""/>
+      <w:lvlJc w:val="left"/>
+      <w:pPr>
+        <w:tabs>
+          <w:tab w:val="num" w:pos="6480"/>
+        </w:tabs>
+        <w:ind w:left="6480" w:hanging="360"/>
+      </w:pPr>
+      <w:rPr>
+        <w:rFonts w:ascii="Wingdings" w:hAnsi="Wingdings" w:hint="default"/>
+        <w:sz w:val="20"/>
+      </w:rPr>
+    </w:lvl>
+  </w:abstractNum>
+  <w:num w:numId="1">
+    <w:abstractNumId w:val="0"/>
+  </w:num>
+</w:numbering>
 </file>
 
 <file path=word/styles.xml><?xml version="1.0" encoding="utf-8"?>
@@ -627,6 +1358,38 @@
     <w:semiHidden/>
     <w:unhideWhenUsed/>
   </w:style>
+  <w:style w:type="paragraph" w:styleId="a3">
+    <w:name w:val="Normal (Web)"/>
+    <w:basedOn w:val="a"/>
+    <w:uiPriority w:val="99"/>
+    <w:semiHidden/>
+    <w:unhideWhenUsed/>
+    <w:rsid w:val="005475F0"/>
+    <w:pPr>
+      <w:widowControl/>
+      <w:spacing w:before="100" w:beforeAutospacing="1" w:after="100" w:afterAutospacing="1"/>
+      <w:jc w:val="left"/>
+    </w:pPr>
+    <w:rPr>
+      <w:rFonts w:ascii="宋体" w:eastAsia="宋体" w:hAnsi="宋体" w:cs="宋体"/>
+      <w:kern w:val="0"/>
+      <w:sz w:val="24"/>
+      <w:szCs w:val="24"/>
+    </w:rPr>
+  </w:style>
+  <w:style w:type="character" w:styleId="HTML">
+    <w:name w:val="HTML Code"/>
+    <w:basedOn w:val="a0"/>
+    <w:uiPriority w:val="99"/>
+    <w:semiHidden/>
+    <w:unhideWhenUsed/>
+    <w:rsid w:val="005475F0"/>
+    <w:rPr>
+      <w:rFonts w:ascii="宋体" w:eastAsia="宋体" w:hAnsi="宋体" w:cs="宋体"/>
+      <w:sz w:val="24"/>
+      <w:szCs w:val="24"/>
+    </w:rPr>
+  </w:style>
 </w:styles>
 </file>
 

</xml_diff>